<commit_message>
Added URL to report.
</commit_message>
<xml_diff>
--- a/Relatorio TAI - Lab2.docx
+++ b/Relatorio TAI - Lab2.docx
@@ -731,7 +731,7 @@
         </w:rPr>
         <w:fldChar w:fldCharType="separate"/>
       </w:r>
-      <w:hyperlink w:anchor="_Toc21832606" w:history="1">
+      <w:hyperlink w:anchor="_Toc25228380" w:history="1">
         <w:r>
           <w:rPr>
             <w:rStyle w:val="Hiperligao"/>
@@ -758,7 +758,7 @@
             <w:noProof/>
             <w:webHidden/>
           </w:rPr>
-          <w:instrText xml:space="preserve"> PAGEREF _Toc21832606 \h </w:instrText>
+          <w:instrText xml:space="preserve"> PAGEREF _Toc25228380 \h </w:instrText>
         </w:r>
         <w:r>
           <w:rPr>
@@ -803,7 +803,7 @@
           <w:lang w:eastAsia="pt-PT"/>
         </w:rPr>
       </w:pPr>
-      <w:hyperlink w:anchor="_Toc21832607" w:history="1">
+      <w:hyperlink w:anchor="_Toc25228381" w:history="1">
         <w:r>
           <w:rPr>
             <w:rStyle w:val="Hiperligao"/>
@@ -830,7 +830,7 @@
             <w:noProof/>
             <w:webHidden/>
           </w:rPr>
-          <w:instrText xml:space="preserve"> PAGEREF _Toc21832607 \h </w:instrText>
+          <w:instrText xml:space="preserve"> PAGEREF _Toc25228381 \h </w:instrText>
         </w:r>
         <w:r>
           <w:rPr>
@@ -876,13 +876,13 @@
           <w:lang w:eastAsia="pt-PT"/>
         </w:rPr>
       </w:pPr>
-      <w:hyperlink w:anchor="_Toc21832608" w:history="1">
+      <w:hyperlink w:anchor="_Toc25228382" w:history="1">
         <w:r>
           <w:rPr>
             <w:rStyle w:val="Hiperligao"/>
             <w:noProof/>
           </w:rPr>
-          <w:t>Visão Geral</w:t>
+          <w:t>Classe Blocks</w:t>
         </w:r>
         <w:r>
           <w:rPr>
@@ -903,7 +903,153 @@
             <w:noProof/>
             <w:webHidden/>
           </w:rPr>
-          <w:instrText xml:space="preserve"> PAGEREF _Toc21832608 \h </w:instrText>
+          <w:instrText xml:space="preserve"> PAGEREF _Toc25228382 \h </w:instrText>
+        </w:r>
+        <w:r>
+          <w:rPr>
+            <w:noProof/>
+            <w:webHidden/>
+          </w:rPr>
+        </w:r>
+        <w:r>
+          <w:rPr>
+            <w:noProof/>
+            <w:webHidden/>
+          </w:rPr>
+          <w:fldChar w:fldCharType="separate"/>
+        </w:r>
+        <w:r>
+          <w:rPr>
+            <w:noProof/>
+            <w:webHidden/>
+          </w:rPr>
+          <w:t>4</w:t>
+        </w:r>
+        <w:r>
+          <w:rPr>
+            <w:noProof/>
+            <w:webHidden/>
+          </w:rPr>
+          <w:fldChar w:fldCharType="end"/>
+        </w:r>
+      </w:hyperlink>
+    </w:p>
+    <w:p>
+      <w:pPr>
+        <w:pStyle w:val="ndice2"/>
+        <w:tabs>
+          <w:tab w:val="right" w:leader="dot" w:pos="9742"/>
+        </w:tabs>
+        <w:rPr>
+          <w:rFonts w:eastAsiaTheme="minorEastAsia" w:cstheme="minorBidi"/>
+          <w:smallCaps w:val="0"/>
+          <w:noProof/>
+          <w:sz w:val="22"/>
+          <w:szCs w:val="22"/>
+          <w:lang w:eastAsia="pt-PT"/>
+        </w:rPr>
+      </w:pPr>
+      <w:hyperlink w:anchor="_Toc25228383" w:history="1">
+        <w:r>
+          <w:rPr>
+            <w:rStyle w:val="Hiperligao"/>
+            <w:noProof/>
+          </w:rPr>
+          <w:t>Classe Music</w:t>
+        </w:r>
+        <w:r>
+          <w:rPr>
+            <w:noProof/>
+            <w:webHidden/>
+          </w:rPr>
+          <w:tab/>
+        </w:r>
+        <w:r>
+          <w:rPr>
+            <w:noProof/>
+            <w:webHidden/>
+          </w:rPr>
+          <w:fldChar w:fldCharType="begin"/>
+        </w:r>
+        <w:r>
+          <w:rPr>
+            <w:noProof/>
+            <w:webHidden/>
+          </w:rPr>
+          <w:instrText xml:space="preserve"> PAGEREF _Toc25228383 \h </w:instrText>
+        </w:r>
+        <w:r>
+          <w:rPr>
+            <w:noProof/>
+            <w:webHidden/>
+          </w:rPr>
+        </w:r>
+        <w:r>
+          <w:rPr>
+            <w:noProof/>
+            <w:webHidden/>
+          </w:rPr>
+          <w:fldChar w:fldCharType="separate"/>
+        </w:r>
+        <w:r>
+          <w:rPr>
+            <w:noProof/>
+            <w:webHidden/>
+          </w:rPr>
+          <w:t>4</w:t>
+        </w:r>
+        <w:r>
+          <w:rPr>
+            <w:noProof/>
+            <w:webHidden/>
+          </w:rPr>
+          <w:fldChar w:fldCharType="end"/>
+        </w:r>
+      </w:hyperlink>
+    </w:p>
+    <w:p>
+      <w:pPr>
+        <w:pStyle w:val="ndice2"/>
+        <w:tabs>
+          <w:tab w:val="right" w:leader="dot" w:pos="9742"/>
+        </w:tabs>
+        <w:rPr>
+          <w:rFonts w:eastAsiaTheme="minorEastAsia" w:cstheme="minorBidi"/>
+          <w:smallCaps w:val="0"/>
+          <w:noProof/>
+          <w:sz w:val="22"/>
+          <w:szCs w:val="22"/>
+          <w:lang w:eastAsia="pt-PT"/>
+        </w:rPr>
+      </w:pPr>
+      <w:hyperlink w:anchor="_Toc25228384" w:history="1">
+        <w:r>
+          <w:rPr>
+            <w:rStyle w:val="Hiperligao"/>
+            <w:noProof/>
+          </w:rPr>
+          <w:t>Classe Sample</w:t>
+        </w:r>
+        <w:r>
+          <w:rPr>
+            <w:noProof/>
+            <w:webHidden/>
+          </w:rPr>
+          <w:tab/>
+        </w:r>
+        <w:r>
+          <w:rPr>
+            <w:noProof/>
+            <w:webHidden/>
+          </w:rPr>
+          <w:fldChar w:fldCharType="begin"/>
+        </w:r>
+        <w:r>
+          <w:rPr>
+            <w:noProof/>
+            <w:webHidden/>
+          </w:rPr>
+          <w:instrText xml:space="preserve"> PAGEREF _Toc25228384 \h </w:instrText>
         </w:r>
         <w:r>
           <w:rPr>
@@ -948,13 +1094,13 @@
           <w:lang w:eastAsia="pt-PT"/>
         </w:rPr>
       </w:pPr>
-      <w:hyperlink w:anchor="_Toc21832609" w:history="1">
+      <w:hyperlink w:anchor="_Toc25228385" w:history="1">
         <w:r>
           <w:rPr>
             <w:rStyle w:val="Hiperligao"/>
             <w:noProof/>
           </w:rPr>
-          <w:t>Fluxo do Programa</w:t>
+          <w:t>Conclusão</w:t>
         </w:r>
         <w:r>
           <w:rPr>
@@ -975,7 +1121,7 @@
             <w:noProof/>
             <w:webHidden/>
           </w:rPr>
-          <w:instrText xml:space="preserve"> PAGEREF _Toc21832609 \h </w:instrText>
+          <w:instrText xml:space="preserve"> PAGEREF _Toc25228385 \h </w:instrText>
         </w:r>
         <w:r>
           <w:rPr>
@@ -1203,7 +1349,7 @@
       <w:pPr>
         <w:pStyle w:val="Ttulo1"/>
       </w:pPr>
-      <w:bookmarkStart w:id="0" w:name="_Toc21832606"/>
+      <w:bookmarkStart w:id="0" w:name="_Toc25228380"/>
       <w:r>
         <w:lastRenderedPageBreak/>
         <w:t>Introdução</w:t>
@@ -1238,7 +1384,19 @@
         <w:t>samples</w:t>
       </w:r>
       <w:r>
-        <w:t xml:space="preserve"> de músicas para consultar um banco de dados, onde este possui representações completas de músic</w:t>
+        <w:t xml:space="preserve"> de músicas para consultar um </w:t>
+      </w:r>
+      <w:r>
+        <w:t>base</w:t>
+      </w:r>
+      <w:r>
+        <w:t xml:space="preserve"> de dados, onde este possui representações </w:t>
+      </w:r>
+      <w:r>
+        <w:t>das</w:t>
+      </w:r>
+      <w:r>
+        <w:t xml:space="preserve"> músic</w:t>
       </w:r>
       <w:r>
         <w:t>as</w:t>
@@ -1275,10 +1433,27 @@
       </w:r>
       <w:proofErr w:type="spellEnd"/>
       <w:r>
-        <w:t xml:space="preserve"> para cada música, com base na quantização de vetores.</w:t>
-      </w:r>
-      <w:r>
-        <w:t xml:space="preserve"> Ao fazer uma consulta, o segmento é codificado e decodificado utilizando cada um dos </w:t>
+        <w:t xml:space="preserve"> para cada música, com base na quantização</w:t>
+      </w:r>
+      <w:r>
+        <w:t xml:space="preserve"> vetorial</w:t>
+      </w:r>
+      <w:r>
+        <w:t>.</w:t>
+      </w:r>
+      <w:r>
+        <w:t xml:space="preserve"> Ao fazer uma consulta, o segmento é codificado e de</w:t>
+      </w:r>
+      <w:r>
+        <w:t>s</w:t>
+      </w:r>
+      <w:r>
+        <w:t xml:space="preserve">codificado utilizando </w:t>
+      </w:r>
+      <w:bookmarkStart w:id="1" w:name="_GoBack"/>
+      <w:bookmarkEnd w:id="1"/>
+      <w:r>
+        <w:t xml:space="preserve">cada um dos </w:t>
       </w:r>
       <w:proofErr w:type="spellStart"/>
       <w:r>
@@ -1310,12 +1485,12 @@
       <w:pPr>
         <w:pStyle w:val="Ttulo1"/>
       </w:pPr>
-      <w:bookmarkStart w:id="1" w:name="_Toc21832607"/>
+      <w:bookmarkStart w:id="2" w:name="_Toc25228381"/>
       <w:r>
         <w:lastRenderedPageBreak/>
         <w:t>Desenvolvimento</w:t>
       </w:r>
-      <w:bookmarkEnd w:id="1"/>
+      <w:bookmarkEnd w:id="2"/>
     </w:p>
     <w:p>
       <w:r>
@@ -1336,6 +1511,7 @@
       <w:pPr>
         <w:pStyle w:val="Ttulo2"/>
       </w:pPr>
+      <w:bookmarkStart w:id="3" w:name="_Toc25228382"/>
       <w:r>
         <w:t xml:space="preserve">Classe </w:t>
       </w:r>
@@ -1343,6 +1519,7 @@
       <w:r>
         <w:t>Blocks</w:t>
       </w:r>
+      <w:bookmarkEnd w:id="3"/>
       <w:proofErr w:type="spellEnd"/>
     </w:p>
     <w:p>
@@ -1371,6 +1548,7 @@
       <w:pPr>
         <w:pStyle w:val="Ttulo2"/>
       </w:pPr>
+      <w:bookmarkStart w:id="4" w:name="_Toc25228383"/>
       <w:r>
         <w:t xml:space="preserve">Classe </w:t>
       </w:r>
@@ -1378,6 +1556,7 @@
       <w:r>
         <w:t>Music</w:t>
       </w:r>
+      <w:bookmarkEnd w:id="4"/>
       <w:proofErr w:type="spellEnd"/>
     </w:p>
     <w:p>
@@ -1421,9 +1600,11 @@
       <w:pPr>
         <w:pStyle w:val="Ttulo2"/>
       </w:pPr>
+      <w:bookmarkStart w:id="5" w:name="_Toc25228384"/>
       <w:r>
         <w:t>Classe Sample</w:t>
       </w:r>
+      <w:bookmarkEnd w:id="5"/>
     </w:p>
     <w:p>
       <w:r>
@@ -1445,8 +1626,6 @@
         </w:rPr>
         <w:t>…</w:t>
       </w:r>
-      <w:bookmarkStart w:id="2" w:name="_GoBack"/>
-      <w:bookmarkEnd w:id="2"/>
       <w:r>
         <w:br w:type="page"/>
       </w:r>
@@ -1455,10 +1634,12 @@
       <w:pPr>
         <w:pStyle w:val="Ttulo1"/>
       </w:pPr>
+      <w:bookmarkStart w:id="6" w:name="_Toc25228385"/>
       <w:r>
         <w:lastRenderedPageBreak/>
         <w:t>Conclusão</w:t>
       </w:r>
+      <w:bookmarkEnd w:id="6"/>
     </w:p>
     <w:p>
       <w:r>
@@ -3327,7 +3508,7 @@
 </file>
 
 <file path=customXml/itemProps1.xml><?xml version="1.0" encoding="utf-8"?>
-<ds:datastoreItem xmlns:ds="http://schemas.openxmlformats.org/officeDocument/2006/customXml" ds:itemID="{645B8858-AAD0-4FDD-BC6D-6A578C888B34}">
+<ds:datastoreItem xmlns:ds="http://schemas.openxmlformats.org/officeDocument/2006/customXml" ds:itemID="{15705262-B702-4E4E-8E6D-8884EB73D164}">
   <ds:schemaRefs>
     <ds:schemaRef ds:uri="http://schemas.openxmlformats.org/officeDocument/2006/bibliography"/>
   </ds:schemaRefs>

</xml_diff>